<commit_message>
Merged a bunch of files, etc
</commit_message>
<xml_diff>
--- a/Monsters.docx
+++ b/Monsters.docx
@@ -39,14 +39,7 @@
           <w:rFonts w:ascii="Ingleby Regular" w:hAnsi="Ingleby Regular"/>
           <w:sz w:val="22"/>
         </w:rPr>
-        <w:t xml:space="preserve"> Under the (level up) section is advice to best scale the monsters with your players. This may need to be altered based on a specific party.</w:t>
-      </w:r>
-      <w:r>
-        <w:rPr>
-          <w:rFonts w:ascii="Ingleby Regular" w:hAnsi="Ingleby Regular"/>
-          <w:sz w:val="22"/>
-        </w:rPr>
-        <w:t xml:space="preserve"> This will require some experimentation, but following the guidelines </w:t>
+        <w:t xml:space="preserve"> Under the (level up) section is advice to best scale the monsters with your players. This may need to be altered based on a specific party. This will require some experimentation, but following the guidelines </w:t>
       </w:r>
       <w:r>
         <w:rPr>
@@ -69,8 +62,6 @@
         </w:rPr>
         <w:t>changing</w:t>
       </w:r>
-      <w:bookmarkStart w:id="0" w:name="_GoBack"/>
-      <w:bookmarkEnd w:id="0"/>
       <w:r>
         <w:rPr>
           <w:rFonts w:ascii="Ingleby Regular" w:hAnsi="Ingleby Regular"/>
@@ -145,6 +136,37 @@
           <w:rFonts w:ascii="Ingleby Regular" w:hAnsi="Ingleby Regular"/>
           <w:sz w:val="22"/>
         </w:rPr>
+        <w:t xml:space="preserve">A big brute </w:t>
+      </w:r>
+      <w:proofErr w:type="gramStart"/>
+      <w:r>
+        <w:rPr>
+          <w:rFonts w:ascii="Ingleby Regular" w:hAnsi="Ingleby Regular"/>
+          <w:sz w:val="22"/>
+        </w:rPr>
+        <w:t>who</w:t>
+      </w:r>
+      <w:proofErr w:type="gramEnd"/>
+      <w:r>
+        <w:rPr>
+          <w:rFonts w:ascii="Ingleby Regular" w:hAnsi="Ingleby Regular"/>
+          <w:sz w:val="22"/>
+        </w:rPr>
+        <w:t xml:space="preserve"> wades into combat, takes a few hits, and deals out massive damage.</w:t>
+      </w:r>
+    </w:p>
+    <w:p>
+      <w:pPr>
+        <w:rPr>
+          <w:rFonts w:ascii="Ingleby Regular" w:hAnsi="Ingleby Regular"/>
+          <w:sz w:val="22"/>
+        </w:rPr>
+      </w:pPr>
+      <w:r>
+        <w:rPr>
+          <w:rFonts w:ascii="Ingleby Regular" w:hAnsi="Ingleby Regular"/>
+          <w:sz w:val="22"/>
+        </w:rPr>
         <w:t>HP: 20</w:t>
       </w:r>
     </w:p>
@@ -291,6 +313,23 @@
           <w:sz w:val="22"/>
         </w:rPr>
       </w:pPr>
+      <w:proofErr w:type="gramStart"/>
+      <w:r>
+        <w:rPr>
+          <w:rFonts w:ascii="Ingleby Regular" w:hAnsi="Ingleby Regular"/>
+          <w:sz w:val="22"/>
+        </w:rPr>
+        <w:t>A swift opponent who darts between foes, striking precisely.</w:t>
+      </w:r>
+      <w:proofErr w:type="gramEnd"/>
+    </w:p>
+    <w:p>
+      <w:pPr>
+        <w:rPr>
+          <w:rFonts w:ascii="Ingleby Regular" w:hAnsi="Ingleby Regular"/>
+          <w:sz w:val="22"/>
+        </w:rPr>
+      </w:pPr>
       <w:r>
         <w:rPr>
           <w:rFonts w:ascii="Ingleby Regular" w:hAnsi="Ingleby Regular"/>
@@ -454,6 +493,21 @@
           <w:rFonts w:ascii="Ingleby Regular" w:hAnsi="Ingleby Regular"/>
           <w:sz w:val="22"/>
         </w:rPr>
+        <w:t>A ranged spellcaster who imposes dangerous status conditions on its foes.</w:t>
+      </w:r>
+    </w:p>
+    <w:p>
+      <w:pPr>
+        <w:rPr>
+          <w:rFonts w:ascii="Ingleby Regular" w:hAnsi="Ingleby Regular"/>
+          <w:sz w:val="22"/>
+        </w:rPr>
+      </w:pPr>
+      <w:r>
+        <w:rPr>
+          <w:rFonts w:ascii="Ingleby Regular" w:hAnsi="Ingleby Regular"/>
+          <w:sz w:val="22"/>
+        </w:rPr>
         <w:t>HP: 20</w:t>
       </w:r>
     </w:p>
@@ -604,22 +658,7 @@
           <w:rFonts w:ascii="Ingleby Regular" w:hAnsi="Ingleby Regular"/>
           <w:sz w:val="22"/>
         </w:rPr>
-        <w:t xml:space="preserve">Effect: Creature suffers from a status effect (Blinded, Confused, Dazed, deafened, dispelled, disrupted, dominated, grabbed, immobilized, insane, invisible, phasing, slowed, stunned, weakened, chance to backfire, -2 to attack rolls, -2 to a defense) Cost: 30. </w:t>
-      </w:r>
-    </w:p>
-    <w:p>
-      <w:pPr>
-        <w:rPr>
-          <w:rFonts w:ascii="Ingleby Regular" w:hAnsi="Ingleby Regular"/>
-          <w:sz w:val="22"/>
-        </w:rPr>
-      </w:pPr>
-      <w:r>
-        <w:rPr>
-          <w:rFonts w:ascii="Ingleby Regular" w:hAnsi="Ingleby Regular"/>
-          <w:sz w:val="22"/>
-        </w:rPr>
-        <w:t xml:space="preserve">(Level up) Increase damage to 5-10, then 15-20 constant. Start targeting multiple creatures. </w:t>
+        <w:t xml:space="preserve">Effect: Creature suffers from a status effect (Blinded, Confused, Dazed, deafened, dispelled, </w:t>
       </w:r>
       <w:r>
         <w:rPr>
@@ -627,7 +666,22 @@
           <w:sz w:val="22"/>
         </w:rPr>
         <w:lastRenderedPageBreak/>
-        <w:t xml:space="preserve">Change cost to 40 for two targets or 50 for burst 1. Increase magic, then regen. Change the +2 to a +3. </w:t>
+        <w:t xml:space="preserve">disrupted, dominated, grabbed, immobilized, insane, invisible, phasing, slowed, stunned, weakened, chance to backfire, -2 to attack rolls, -2 to a defense) Cost: 30. </w:t>
+      </w:r>
+    </w:p>
+    <w:p>
+      <w:pPr>
+        <w:rPr>
+          <w:rFonts w:ascii="Ingleby Regular" w:hAnsi="Ingleby Regular"/>
+          <w:sz w:val="22"/>
+        </w:rPr>
+      </w:pPr>
+      <w:r>
+        <w:rPr>
+          <w:rFonts w:ascii="Ingleby Regular" w:hAnsi="Ingleby Regular"/>
+          <w:sz w:val="22"/>
+        </w:rPr>
+        <w:t xml:space="preserve">(Level up) Increase damage to 5-10, then 15-20 constant. Start targeting multiple creatures. Change cost to 40 for two targets or 50 for burst 1. Increase magic, then regen. Change the +2 to a +3. </w:t>
       </w:r>
       <w:proofErr w:type="gramStart"/>
       <w:r>
@@ -676,6 +730,23 @@
           <w:sz w:val="22"/>
         </w:rPr>
       </w:pPr>
+      <w:proofErr w:type="gramStart"/>
+      <w:r>
+        <w:rPr>
+          <w:rFonts w:ascii="Ingleby Regular" w:hAnsi="Ingleby Regular"/>
+          <w:sz w:val="22"/>
+        </w:rPr>
+        <w:t>A ranged blaster that deals massive damage to one foe.</w:t>
+      </w:r>
+      <w:proofErr w:type="gramEnd"/>
+    </w:p>
+    <w:p>
+      <w:pPr>
+        <w:rPr>
+          <w:rFonts w:ascii="Ingleby Regular" w:hAnsi="Ingleby Regular"/>
+          <w:sz w:val="22"/>
+        </w:rPr>
+      </w:pPr>
       <w:r>
         <w:rPr>
           <w:rFonts w:ascii="Ingleby Regular" w:hAnsi="Ingleby Regular"/>
@@ -871,6 +942,23 @@
         </w:rPr>
         <w:t xml:space="preserve">Boss Monster: </w:t>
       </w:r>
+    </w:p>
+    <w:p>
+      <w:pPr>
+        <w:rPr>
+          <w:rFonts w:ascii="Ingleby Regular" w:hAnsi="Ingleby Regular"/>
+          <w:sz w:val="22"/>
+        </w:rPr>
+      </w:pPr>
+      <w:r>
+        <w:rPr>
+          <w:rFonts w:ascii="Ingleby Regular" w:hAnsi="Ingleby Regular"/>
+          <w:sz w:val="22"/>
+        </w:rPr>
+        <w:t>A hefty foe that requires teamwork to overcome.</w:t>
+      </w:r>
+      <w:bookmarkStart w:id="0" w:name="_GoBack"/>
+      <w:bookmarkEnd w:id="0"/>
     </w:p>
     <w:p>
       <w:pPr>
@@ -983,6 +1071,7 @@
           <w:rFonts w:ascii="Ingleby Regular" w:hAnsi="Ingleby Regular"/>
           <w:sz w:val="22"/>
         </w:rPr>
+        <w:lastRenderedPageBreak/>
         <w:t>ATT: +3</w:t>
       </w:r>
     </w:p>

</xml_diff>